<commit_message>
Atualizando o artefato 06 e 14
</commit_message>
<xml_diff>
--- a/Artefatos/06. Lista de Necessidades.docx
+++ b/Artefatos/06. Lista de Necessidades.docx
@@ -7,7 +7,7 @@
         <w:pStyle w:val="Title"/>
         <w:rPr/>
       </w:pPr>
-      <w:bookmarkStart w:colFirst="0" w:colLast="0" w:name="_fhmiv8irht6y" w:id="0"/>
+      <w:bookmarkStart w:colFirst="0" w:colLast="0" w:name="_gjdgxs" w:id="0"/>
       <w:bookmarkEnd w:id="0"/>
       <w:r>
         <w:rPr>
@@ -130,7 +130,7 @@
         <w:rPr>
           <w:rtl w:val="0"/>
         </w:rPr>
-        <w:t xml:space="preserve">: Cadastro de Clientes</w:t>
+        <w:t xml:space="preserve">: Cadastro de Produtos</w:t>
       </w:r>
       <w:r>
         <w:rPr>
@@ -156,38 +156,31 @@
         <w:rPr>
           <w:rtl w:val="0"/>
         </w:rPr>
-        <w:t xml:space="preserve">: Cadastro de Produtos</w:t>
-      </w:r>
-      <w:r>
-        <w:rPr>
-          <w:rtl w:val="0"/>
-        </w:rPr>
-      </w:r>
-    </w:p>
-    <w:p>
-      <w:pPr>
-        <w:spacing w:line="240" w:lineRule="auto"/>
-        <w:rPr>
-          <w:rFonts w:ascii="Liberation Serif" w:cs="Liberation Serif" w:eastAsia="Liberation Serif" w:hAnsi="Liberation Serif"/>
-        </w:rPr>
+        <w:t xml:space="preserve">: Controle de Estoque</w:t>
+      </w:r>
+      <w:r>
+        <w:rPr>
+          <w:rtl w:val="0"/>
+        </w:rPr>
+      </w:r>
+    </w:p>
+    <w:p>
+      <w:pPr>
+        <w:spacing w:line="240" w:lineRule="auto"/>
+        <w:rPr/>
       </w:pPr>
       <w:r>
         <w:rPr>
           <w:b w:val="1"/>
           <w:rtl w:val="0"/>
         </w:rPr>
-        <w:t xml:space="preserve">N04</w:t>
-      </w:r>
-      <w:r>
-        <w:rPr>
-          <w:rtl w:val="0"/>
-        </w:rPr>
-        <w:t xml:space="preserve">: Controle de Estoque</w:t>
-      </w:r>
-      <w:r>
-        <w:rPr>
-          <w:rtl w:val="0"/>
-        </w:rPr>
+        <w:t xml:space="preserve">N04:</w:t>
+      </w:r>
+      <w:r>
+        <w:rPr>
+          <w:rtl w:val="0"/>
+        </w:rPr>
+        <w:t xml:space="preserve"> Cadastro de Entregadores </w:t>
       </w:r>
     </w:p>
     <w:p>
@@ -206,7 +199,7 @@
         <w:rPr>
           <w:rtl w:val="0"/>
         </w:rPr>
-        <w:t xml:space="preserve"> Cadastro de Entregadores </w:t>
+        <w:t xml:space="preserve"> Relatório de Vendas (Diário, Mensal)</w:t>
       </w:r>
     </w:p>
     <w:p>
@@ -225,8 +218,14 @@
         <w:rPr>
           <w:rtl w:val="0"/>
         </w:rPr>
-        <w:t xml:space="preserve"> Relatório de Vendas (Diário, Mensal)</w:t>
-      </w:r>
+        <w:t xml:space="preserve"> Funções Auxiliares</w:t>
+      </w:r>
+    </w:p>
+    <w:p>
+      <w:pPr>
+        <w:spacing w:line="240" w:lineRule="auto"/>
+        <w:rPr/>
+      </w:pPr>
       <w:r>
         <w:rPr>
           <w:rtl w:val="0"/>

</xml_diff>